<commit_message>
Added Template for Zusammenfassungen
</commit_message>
<xml_diff>
--- a/templates/Protocol_New.docx
+++ b/templates/Protocol_New.docx
@@ -6,6 +6,8 @@
       <w:pPr>
         <w:pStyle w:val="Heading1"/>
       </w:pPr>
+      <w:bookmarkStart w:id="0" w:name="_GoBack"/>
+      <w:bookmarkEnd w:id="0"/>
       <w:r>
         <w:t>Hello world.</w:t>
       </w:r>
@@ -40,11 +42,11 @@
       <w:pPr>
         <w:pStyle w:val="FirstParagraph"/>
       </w:pPr>
+      <w:proofErr w:type="spellStart"/>
       <w:r>
         <w:t>asd</w:t>
       </w:r>
-      <w:bookmarkStart w:id="0" w:name="_GoBack"/>
-      <w:bookmarkEnd w:id="0"/>
+      <w:proofErr w:type="spellEnd"/>
     </w:p>
     <w:sectPr>
       <w:headerReference w:type="even" r:id="rId7"/>
@@ -257,27 +259,14 @@
     <w:pPr>
       <w:pStyle w:val="PageHeader"/>
     </w:pPr>
-    <w:r>
-      <w:fldChar w:fldCharType="begin"/>
-    </w:r>
-    <w:r>
-      <w:instrText xml:space="preserve"> STYLEREF "Heading 1" \* MERGEFORMAT </w:instrText>
-    </w:r>
-    <w:r>
-      <w:fldChar w:fldCharType="separate"/>
-    </w:r>
-    <w:r>
-      <w:rPr>
-        <w:noProof/>
-      </w:rPr>
-      <w:t>Second Page</w:t>
-    </w:r>
-    <w:r>
-      <w:rPr>
-        <w:noProof/>
-      </w:rPr>
-      <w:fldChar w:fldCharType="end"/>
-    </w:r>
+    <w:fldSimple w:instr=" STYLEREF &quot;Heading 1&quot; \* MERGEFORMAT ">
+      <w:r>
+        <w:rPr>
+          <w:noProof/>
+        </w:rPr>
+        <w:t>Second Page</w:t>
+      </w:r>
+    </w:fldSimple>
     <w:r>
       <w:ptab w:relativeTo="margin" w:alignment="center" w:leader="none"/>
     </w:r>
@@ -1046,18 +1035,17 @@
     <w:uiPriority w:val="9"/>
     <w:unhideWhenUsed/>
     <w:qFormat/>
-    <w:rsid w:val="009C56A1"/>
+    <w:rsid w:val="00302772"/>
     <w:pPr>
       <w:keepNext/>
       <w:keepLines/>
-      <w:spacing w:before="200" w:after="0"/>
+      <w:spacing w:before="120" w:after="0"/>
       <w:outlineLvl w:val="1"/>
     </w:pPr>
     <w:rPr>
       <w:rFonts w:ascii="Avenir Next" w:eastAsiaTheme="majorEastAsia" w:hAnsi="Avenir Next" w:cstheme="majorBidi"/>
       <w:bCs/>
       <w:color w:val="000000" w:themeColor="text1"/>
-      <w:sz w:val="28"/>
       <w:szCs w:val="32"/>
     </w:rPr>
   </w:style>

</xml_diff>